<commit_message>
Added 'Design Goals' to APIDesignDocument
</commit_message>
<xml_diff>
--- a/APIDesignDocument.docx
+++ b/APIDesignDocument.docx
@@ -84,6 +84,59 @@
           <w:rtl w:val="0"/>
         </w:rPr>
         <w:t xml:space="preserve">Design Goals</w:t>
+      </w:r>
+    </w:p>
+    <w:p>
+      <w:pPr>
+        <w:contextualSpacing w:val="0"/>
+      </w:pPr>
+      <w:r>
+        <w:rPr>
+          <w:rtl w:val="0"/>
+        </w:rPr>
+        <w:t xml:space="preserve">One of the biggest goals is to keep our “combat system” as flexible as possible so the user can create any sort of interaction between objects that they want. This allows for a lot of possibilities on the users end, so that many new creative and interesting games could be made with this engine. An example was thrown around that a “farming simulator” could be possible if our interactions end up being as abstract and generic as we are planning. </w:t>
+      </w:r>
+    </w:p>
+    <w:p>
+      <w:pPr>
+        <w:contextualSpacing w:val="0"/>
+      </w:pPr>
+      <w:r>
+        <w:rPr>
+          <w:rtl w:val="0"/>
+        </w:rPr>
+      </w:r>
+    </w:p>
+    <w:p>
+      <w:pPr>
+        <w:contextualSpacing w:val="0"/>
+      </w:pPr>
+      <w:r>
+        <w:rPr>
+          <w:rtl w:val="0"/>
+        </w:rPr>
+        <w:t xml:space="preserve">The place where we limit the user is in the structure of the levels. Levels must be constructed in a linear order, and will take place on a series of “grids” that the user designs. The purpose of this is to provide an easy way for the user to drive the story of their game through the level progression. </w:t>
+      </w:r>
+    </w:p>
+    <w:p>
+      <w:pPr>
+        <w:contextualSpacing w:val="0"/>
+      </w:pPr>
+      <w:r>
+        <w:rPr>
+          <w:rtl w:val="0"/>
+        </w:rPr>
+      </w:r>
+    </w:p>
+    <w:p>
+      <w:pPr>
+        <w:contextualSpacing w:val="0"/>
+      </w:pPr>
+      <w:r>
+        <w:rPr>
+          <w:rtl w:val="0"/>
+        </w:rPr>
+        <w:t xml:space="preserve">The game is structured around interactions between units towards an objective for a particular level. These levels progress in pursuit of some overarching goal defined by the user in their story. This is a broad enough structuring to allow for RPG-style turn based games like Final Fantasy Tactics or Fire Emblem, but can also be used to create games as diverse as the farming simulator mentioned before. Since the conditions for beating a stage are user defined, the biggest limit on what can be done is on the users creativity.</w:t>
       </w:r>
     </w:p>
     <w:p>

</xml_diff>